<commit_message>
persisted models to database hell yeah!
</commit_message>
<xml_diff>
--- a/SettingUpAnExpressApp.docx
+++ b/SettingUpAnExpressApp.docx
@@ -7,7 +7,18 @@
         <w:jc w:val="center"/>
       </w:pPr>
       <w:r>
+        <w:rPr>
+          <w:sz w:val="30"/>
+          <w:szCs w:val="30"/>
+          <w:u w:val="single"/>
+        </w:rPr>
         <w:t>Setting Up an Express App</w:t>
+      </w:r>
+      <w:r>
+        <w:br/>
+      </w:r>
+      <w:r>
+        <w:t>https://scotch.io/tutorials/getting-started-with-node-express-and-postgres-using-sequelize</w:t>
       </w:r>
     </w:p>
     <w:p>
@@ -52,7 +63,16 @@
           <w:i/>
           <w:iCs/>
         </w:rPr>
-        <w:t>pg will be responsible for creating the databse, while pg-hstore is a module for serializing/deserializing JSON data into the postgres hstore format</w:t>
+        <w:t>pg will be responsible for creating the databse, while pg-hstore is a module for serializing/deserializing JSON data into the postgr</w:t>
+      </w:r>
+      <w:bookmarkStart w:id="0" w:name="_GoBack"/>
+      <w:bookmarkEnd w:id="0"/>
+      <w:r>
+        <w:rPr>
+          <w:i/>
+          <w:iCs/>
+        </w:rPr>
+        <w:t>es hstore format</w:t>
       </w:r>
     </w:p>
     <w:p>
@@ -89,7 +109,21 @@
           <w:b/>
           <w:bCs/>
         </w:rPr>
-        <w:t>reate Express app</w:t>
+        <w:t xml:space="preserve">reate </w:t>
+      </w:r>
+      <w:r>
+        <w:rPr>
+          <w:b/>
+          <w:bCs/>
+        </w:rPr>
+        <w:t xml:space="preserve">the </w:t>
+      </w:r>
+      <w:r>
+        <w:rPr>
+          <w:b/>
+          <w:bCs/>
+        </w:rPr>
+        <w:t>Express app</w:t>
       </w:r>
       <w:r>
         <w:t xml:space="preserve"> in a file called app.js in the root:</w:t>
@@ -245,10 +279,16 @@
         <w:t>sequelizerc in the root</w:t>
       </w:r>
       <w:r>
-        <w:t>. Here we specify the paths to files required by Sequelize</w:t>
-      </w:r>
-      <w:r>
-        <w:t>:</w:t>
+        <w:t xml:space="preserve">. Here we specify the paths </w:t>
+      </w:r>
+      <w:r>
+        <w:t>to the files that</w:t>
+      </w:r>
+      <w:r>
+        <w:t xml:space="preserve"> Sequelize</w:t>
+      </w:r>
+      <w:r>
+        <w:t xml:space="preserve"> will create when we run sequelize init in the next step.</w:t>
       </w:r>
     </w:p>
     <w:p>
@@ -563,61 +603,872 @@
       <w:r>
         <w:t xml:space="preserve"> in the command line</w:t>
       </w:r>
-      <w:bookmarkStart w:id="0" w:name="_GoBack"/>
-      <w:bookmarkEnd w:id="0"/>
-    </w:p>
-    <w:p>
-      <w:pPr>
-        <w:pStyle w:val="ListParagraph"/>
-      </w:pPr>
-      <w:r>
+    </w:p>
+    <w:p>
+      <w:pPr>
+        <w:pStyle w:val="ListParagraph"/>
         <w:rPr>
           <w:noProof/>
           <w:lang w:bidi="he-IL"/>
         </w:rPr>
-        <w:t>"</w:t>
-      </w:r>
+      </w:pPr>
       <w:r>
         <w:rPr>
           <w:noProof/>
           <w:lang w:bidi="he-IL"/>
         </w:rPr>
-        <w:t>C:\Program Fi</w:t>
+        <w:t>"</w:t>
       </w:r>
       <w:r>
         <w:rPr>
           <w:noProof/>
           <w:lang w:bidi="he-IL"/>
         </w:rPr>
-        <w:t>les\PostgreSQL\9.6\bin\createdb</w:t>
+        <w:t>C:\Program Fi</w:t>
       </w:r>
       <w:r>
         <w:rPr>
           <w:noProof/>
           <w:lang w:bidi="he-IL"/>
         </w:rPr>
-        <w:t>" -U postgres</w:t>
+        <w:t>les\PostgreSQL\9.6\bin\createdb</w:t>
       </w:r>
       <w:r>
         <w:rPr>
           <w:noProof/>
           <w:lang w:bidi="he-IL"/>
         </w:rPr>
-        <w:t xml:space="preserve"> todos</w:t>
+        <w:t>" -U postgres</w:t>
       </w:r>
       <w:r>
         <w:rPr>
           <w:noProof/>
           <w:lang w:bidi="he-IL"/>
         </w:rPr>
-        <w:t>_</w:t>
+        <w:t xml:space="preserve"> todos</w:t>
       </w:r>
       <w:r>
         <w:rPr>
           <w:noProof/>
           <w:lang w:bidi="he-IL"/>
         </w:rPr>
+        <w:t>_</w:t>
+      </w:r>
+      <w:r>
+        <w:rPr>
+          <w:noProof/>
+          <w:lang w:bidi="he-IL"/>
+        </w:rPr>
         <w:t>dev</w:t>
+      </w:r>
+    </w:p>
+    <w:p>
+      <w:pPr>
+        <w:rPr>
+          <w:i/>
+          <w:iCs/>
+        </w:rPr>
+      </w:pPr>
+      <w:r>
+        <w:rPr>
+          <w:i/>
+          <w:iCs/>
+        </w:rPr>
+        <w:t xml:space="preserve">With our database and configuration in place, we’re now ready to generate models. In this example, </w:t>
+      </w:r>
+      <w:r>
+        <w:rPr>
+          <w:i/>
+          <w:iCs/>
+        </w:rPr>
+        <w:t>We are going to have two models,</w:t>
+      </w:r>
+      <w:r>
+        <w:rPr>
+          <w:i/>
+          <w:iCs/>
+        </w:rPr>
+        <w:t> Todo </w:t>
+      </w:r>
+      <w:r>
+        <w:rPr>
+          <w:i/>
+          <w:iCs/>
+        </w:rPr>
+        <w:t>and</w:t>
+      </w:r>
+      <w:r>
+        <w:rPr>
+          <w:i/>
+          <w:iCs/>
+        </w:rPr>
+        <w:t> TodoItem</w:t>
+      </w:r>
+      <w:r>
+        <w:rPr>
+          <w:i/>
+          <w:iCs/>
+        </w:rPr>
+        <w:t>. The relationship between a</w:t>
+      </w:r>
+      <w:r>
+        <w:rPr>
+          <w:i/>
+          <w:iCs/>
+        </w:rPr>
+        <w:t> Todo </w:t>
+      </w:r>
+      <w:r>
+        <w:rPr>
+          <w:i/>
+          <w:iCs/>
+        </w:rPr>
+        <w:t>and it's</w:t>
+      </w:r>
+      <w:r>
+        <w:rPr>
+          <w:i/>
+          <w:iCs/>
+        </w:rPr>
+        <w:t> TodoItems </w:t>
+      </w:r>
+      <w:r>
+        <w:rPr>
+          <w:i/>
+          <w:iCs/>
+        </w:rPr>
+        <w:t>is going to be one-to-many, such that a</w:t>
+      </w:r>
+      <w:r>
+        <w:rPr>
+          <w:i/>
+          <w:iCs/>
+        </w:rPr>
+        <w:t> Todo </w:t>
+      </w:r>
+      <w:r>
+        <w:rPr>
+          <w:i/>
+          <w:iCs/>
+        </w:rPr>
+        <w:t>can have many</w:t>
+      </w:r>
+      <w:r>
+        <w:rPr>
+          <w:i/>
+          <w:iCs/>
+        </w:rPr>
+        <w:t> TodoItems </w:t>
+      </w:r>
+      <w:r>
+        <w:rPr>
+          <w:i/>
+          <w:iCs/>
+        </w:rPr>
+        <w:t>while a</w:t>
+      </w:r>
+      <w:r>
+        <w:rPr>
+          <w:i/>
+          <w:iCs/>
+        </w:rPr>
+        <w:t> TodoItem </w:t>
+      </w:r>
+      <w:r>
+        <w:rPr>
+          <w:i/>
+          <w:iCs/>
+        </w:rPr>
+        <w:t>can only belong to one</w:t>
+      </w:r>
+      <w:r>
+        <w:rPr>
+          <w:i/>
+          <w:iCs/>
+        </w:rPr>
+        <w:t> Todo</w:t>
+      </w:r>
+      <w:r>
+        <w:rPr>
+          <w:i/>
+          <w:iCs/>
+        </w:rPr>
+        <w:t>.</w:t>
+      </w:r>
+    </w:p>
+    <w:p>
+      <w:pPr>
+        <w:pStyle w:val="ListParagraph"/>
+        <w:numPr>
+          <w:ilvl w:val="0"/>
+          <w:numId w:val="1"/>
+        </w:numPr>
+        <w:rPr>
+          <w:i/>
+          <w:iCs/>
+        </w:rPr>
+      </w:pPr>
+      <w:r>
+        <w:t>In the command line, run:</w:t>
+      </w:r>
+    </w:p>
+    <w:p>
+      <w:pPr>
+        <w:pStyle w:val="ListParagraph"/>
+      </w:pPr>
+      <w:r>
+        <w:t>sequelize model:create --name Todo --attributes title</w:t>
+      </w:r>
+      <w:r>
+        <w:t>:string</w:t>
+      </w:r>
+    </w:p>
+    <w:p>
+      <w:pPr>
+        <w:pStyle w:val="ListParagraph"/>
+      </w:pPr>
+      <w:r>
+        <w:lastRenderedPageBreak/>
+        <w:t>This generates two file</w:t>
+      </w:r>
+      <w:r>
+        <w:t>s with boilerplate code</w:t>
+      </w:r>
+      <w:r>
+        <w:t xml:space="preserve">: </w:t>
+      </w:r>
+    </w:p>
+    <w:p>
+      <w:pPr>
+        <w:pStyle w:val="ListParagraph"/>
+        <w:numPr>
+          <w:ilvl w:val="0"/>
+          <w:numId w:val="2"/>
+        </w:numPr>
+        <w:ind w:left="1530"/>
+        <w:rPr>
+          <w:i/>
+          <w:iCs/>
+        </w:rPr>
+      </w:pPr>
+      <w:r>
+        <w:t>models/todo.js</w:t>
+      </w:r>
+      <w:r>
+        <w:tab/>
+        <w:t>In this file, we are defining</w:t>
+      </w:r>
+      <w:r>
+        <w:t xml:space="preserve"> our</w:t>
+      </w:r>
+      <w:r>
+        <w:t xml:space="preserve"> Todo model. </w:t>
+      </w:r>
+      <w:r>
+        <w:br/>
+        <w:t xml:space="preserve"> </w:t>
+      </w:r>
+      <w:r>
+        <w:tab/>
+      </w:r>
+      <w:r>
+        <w:tab/>
+      </w:r>
+      <w:r>
+        <w:tab/>
+        <w:t>It’s going to have a single attribute, title, which is a string.</w:t>
+      </w:r>
+      <w:r>
+        <w:t xml:space="preserve"> </w:t>
+      </w:r>
+    </w:p>
+    <w:p>
+      <w:pPr>
+        <w:pStyle w:val="ListParagraph"/>
+        <w:numPr>
+          <w:ilvl w:val="0"/>
+          <w:numId w:val="2"/>
+        </w:numPr>
+        <w:ind w:left="1530"/>
+        <w:rPr>
+          <w:i/>
+          <w:iCs/>
+        </w:rPr>
+      </w:pPr>
+      <w:r>
+        <w:t>migrations/&lt;date&gt;-create-todo.js</w:t>
+      </w:r>
+    </w:p>
+    <w:p>
+      <w:pPr>
+        <w:pStyle w:val="ListParagraph"/>
+        <w:numPr>
+          <w:ilvl w:val="0"/>
+          <w:numId w:val="1"/>
+        </w:numPr>
+        <w:rPr>
+          <w:i/>
+          <w:iCs/>
+        </w:rPr>
+      </w:pPr>
+      <w:r>
+        <w:t>Now generate the TodoItem model</w:t>
+      </w:r>
+      <w:r>
+        <w:t>:</w:t>
+      </w:r>
+    </w:p>
+    <w:p>
+      <w:pPr>
+        <w:pStyle w:val="ListParagraph"/>
+      </w:pPr>
+      <w:r>
+        <w:t>sequelize model:create --name Todo</w:t>
+      </w:r>
+      <w:r>
+        <w:t>Item</w:t>
+      </w:r>
+      <w:r>
+        <w:t xml:space="preserve"> --attributes </w:t>
+      </w:r>
+      <w:r>
+        <w:t>content</w:t>
+      </w:r>
+      <w:r>
+        <w:t>:string</w:t>
+      </w:r>
+    </w:p>
+    <w:p>
+      <w:pPr>
+        <w:pStyle w:val="ListParagraph"/>
+        <w:numPr>
+          <w:ilvl w:val="0"/>
+          <w:numId w:val="1"/>
+        </w:numPr>
+      </w:pPr>
+      <w:r>
+        <w:t>Refactor the generated files from ES5 to ES6 (optional)</w:t>
+      </w:r>
+      <w:r>
+        <w:t xml:space="preserve"> </w:t>
+      </w:r>
+      <w:r>
+        <w:t xml:space="preserve">and add </w:t>
+      </w:r>
+      <w:r>
+        <w:t xml:space="preserve">a not-null constraint. </w:t>
+      </w:r>
+      <w:r>
+        <w:t>This means that the database will not allow us to write to it if we don't provide a value for the</w:t>
+      </w:r>
+      <w:r>
+        <w:t> title </w:t>
+      </w:r>
+      <w:r>
+        <w:t>field.</w:t>
+      </w:r>
+      <w:r>
+        <w:t> </w:t>
+      </w:r>
+    </w:p>
+    <w:p>
+      <w:pPr>
+        <w:ind w:firstLine="720"/>
+        <w:jc w:val="center"/>
+      </w:pPr>
+      <w:r>
+        <w:rPr>
+          <w:noProof/>
+          <w:lang w:bidi="he-IL"/>
+        </w:rPr>
+        <w:drawing>
+          <wp:inline distT="0" distB="0" distL="0" distR="0" wp14:anchorId="35FEB03F" wp14:editId="7CEC7156">
+            <wp:extent cx="2971800" cy="990600"/>
+            <wp:effectExtent l="0" t="0" r="0" b="0"/>
+            <wp:docPr id="31" name="Picture 31"/>
+            <wp:cNvGraphicFramePr>
+              <a:graphicFrameLocks xmlns:a="http://schemas.openxmlformats.org/drawingml/2006/main" noChangeAspect="1"/>
+            </wp:cNvGraphicFramePr>
+            <a:graphic xmlns:a="http://schemas.openxmlformats.org/drawingml/2006/main">
+              <a:graphicData uri="http://schemas.openxmlformats.org/drawingml/2006/picture">
+                <pic:pic xmlns:pic="http://schemas.openxmlformats.org/drawingml/2006/picture">
+                  <pic:nvPicPr>
+                    <pic:cNvPr id="1" name=""/>
+                    <pic:cNvPicPr/>
+                  </pic:nvPicPr>
+                  <pic:blipFill>
+                    <a:blip r:embed="rId10"/>
+                    <a:stretch>
+                      <a:fillRect/>
+                    </a:stretch>
+                  </pic:blipFill>
+                  <pic:spPr>
+                    <a:xfrm>
+                      <a:off x="0" y="0"/>
+                      <a:ext cx="2971800" cy="990600"/>
+                    </a:xfrm>
+                    <a:prstGeom prst="rect">
+                      <a:avLst/>
+                    </a:prstGeom>
+                  </pic:spPr>
+                </pic:pic>
+              </a:graphicData>
+            </a:graphic>
+          </wp:inline>
+        </w:drawing>
+      </w:r>
+    </w:p>
+    <w:p>
+      <w:pPr>
+        <w:pStyle w:val="ListParagraph"/>
+        <w:numPr>
+          <w:ilvl w:val="0"/>
+          <w:numId w:val="1"/>
+        </w:numPr>
+      </w:pPr>
+      <w:r>
+        <w:t xml:space="preserve">In the classMethods section of the generated model code, define the relationships between </w:t>
+      </w:r>
+      <w:r>
+        <w:t>the</w:t>
+      </w:r>
+      <w:r>
+        <w:t xml:space="preserve"> models</w:t>
+      </w:r>
+      <w:r>
+        <w:t xml:space="preserve">. </w:t>
+      </w:r>
+    </w:p>
+    <w:p>
+      <w:pPr>
+        <w:pStyle w:val="ListParagraph"/>
+      </w:pPr>
+    </w:p>
+    <w:p>
+      <w:pPr>
+        <w:pStyle w:val="ListParagraph"/>
+      </w:pPr>
+      <w:r>
+        <w:t>The</w:t>
+      </w:r>
+      <w:r>
+        <w:rPr>
+          <w:b/>
+          <w:bCs/>
+        </w:rPr>
+        <w:t> as: 'todoItems'</w:t>
+      </w:r>
+      <w:r>
+        <w:t> </w:t>
+      </w:r>
+      <w:r>
+        <w:t>means that every time we</w:t>
+      </w:r>
+      <w:r>
+        <w:t xml:space="preserve"> query for a todo and include it</w:t>
+      </w:r>
+      <w:r>
+        <w:t>s todo items, they'll be included under the key</w:t>
+      </w:r>
+      <w:r>
+        <w:t> todoItems </w:t>
+      </w:r>
+      <w:r>
+        <w:t>instead of</w:t>
+      </w:r>
+      <w:r>
+        <w:t> TodoItems </w:t>
+      </w:r>
+      <w:r>
+        <w:t>(Sequelize defaults to using the model name)</w:t>
+      </w:r>
+      <w:r>
+        <w:t>. This change is just optional</w:t>
+      </w:r>
+    </w:p>
+    <w:p>
+      <w:pPr>
+        <w:pStyle w:val="ListParagraph"/>
+      </w:pPr>
+    </w:p>
+    <w:p>
+      <w:pPr>
+        <w:pStyle w:val="ListParagraph"/>
+      </w:pPr>
+      <w:r>
+        <w:t>Notice that we've edited both the</w:t>
+      </w:r>
+      <w:r>
+        <w:t> content </w:t>
+      </w:r>
+      <w:r>
+        <w:t>and</w:t>
+      </w:r>
+      <w:r>
+        <w:t> complete </w:t>
+      </w:r>
+      <w:r>
+        <w:t>fields. We've added a not-null constraint in the</w:t>
+      </w:r>
+      <w:r>
+        <w:t> content </w:t>
+      </w:r>
+      <w:r>
+        <w:t>field and a</w:t>
+      </w:r>
+      <w:r>
+        <w:t> default </w:t>
+      </w:r>
+      <w:r>
+        <w:t>value for the</w:t>
+      </w:r>
+      <w:r>
+        <w:t> complete </w:t>
+      </w:r>
+      <w:r>
+        <w:t>field. In general, having a default value means that if we don't provide a value for that field when creating it, the database is going to use the provided default value for that field. In addition to that, we've also defined the relationship between the</w:t>
+      </w:r>
+      <w:r>
+        <w:t> TodoItems </w:t>
+      </w:r>
+      <w:r>
+        <w:t>and the</w:t>
+      </w:r>
+      <w:r>
+        <w:t> Todo </w:t>
+      </w:r>
+      <w:r>
+        <w:t>objects. The</w:t>
+      </w:r>
+      <w:r>
+        <w:t> onDelete: CASCADE </w:t>
+      </w:r>
+      <w:r>
+        <w:t>tells Postgr</w:t>
+      </w:r>
+      <w:r>
+        <w:t>es that if we delete a todo, it</w:t>
+      </w:r>
+      <w:r>
+        <w:t>s associated todo items should be deleted as well (cascade the delete action).</w:t>
+      </w:r>
+    </w:p>
+    <w:p>
+      <w:pPr>
+        <w:jc w:val="center"/>
+        <w:rPr>
+          <w:noProof/>
+          <w:lang w:bidi="he-IL"/>
+        </w:rPr>
+      </w:pPr>
+      <w:r>
+        <w:rPr>
+          <w:noProof/>
+          <w:lang w:bidi="he-IL"/>
+        </w:rPr>
+        <w:drawing>
+          <wp:inline distT="0" distB="0" distL="0" distR="0" wp14:anchorId="2378F543" wp14:editId="653E1272">
+            <wp:extent cx="2411315" cy="1514475"/>
+            <wp:effectExtent l="0" t="0" r="8255" b="0"/>
+            <wp:docPr id="30" name="Picture 30"/>
+            <wp:cNvGraphicFramePr>
+              <a:graphicFrameLocks xmlns:a="http://schemas.openxmlformats.org/drawingml/2006/main" noChangeAspect="1"/>
+            </wp:cNvGraphicFramePr>
+            <a:graphic xmlns:a="http://schemas.openxmlformats.org/drawingml/2006/main">
+              <a:graphicData uri="http://schemas.openxmlformats.org/drawingml/2006/picture">
+                <pic:pic xmlns:pic="http://schemas.openxmlformats.org/drawingml/2006/picture">
+                  <pic:nvPicPr>
+                    <pic:cNvPr id="1" name=""/>
+                    <pic:cNvPicPr/>
+                  </pic:nvPicPr>
+                  <pic:blipFill>
+                    <a:blip r:embed="rId11"/>
+                    <a:stretch>
+                      <a:fillRect/>
+                    </a:stretch>
+                  </pic:blipFill>
+                  <pic:spPr>
+                    <a:xfrm>
+                      <a:off x="0" y="0"/>
+                      <a:ext cx="2414075" cy="1516209"/>
+                    </a:xfrm>
+                    <a:prstGeom prst="rect">
+                      <a:avLst/>
+                    </a:prstGeom>
+                  </pic:spPr>
+                </pic:pic>
+              </a:graphicData>
+            </a:graphic>
+          </wp:inline>
+        </w:drawing>
+      </w:r>
+      <w:r>
+        <w:rPr>
+          <w:noProof/>
+          <w:lang w:bidi="he-IL"/>
+        </w:rPr>
+        <w:t xml:space="preserve">           </w:t>
+      </w:r>
+      <w:r>
+        <w:rPr>
+          <w:noProof/>
+          <w:lang w:bidi="he-IL"/>
+        </w:rPr>
+        <w:drawing>
+          <wp:inline distT="0" distB="0" distL="0" distR="0" wp14:anchorId="3824E5F3" wp14:editId="7704097E">
+            <wp:extent cx="2476500" cy="1495872"/>
+            <wp:effectExtent l="0" t="0" r="0" b="9525"/>
+            <wp:docPr id="33" name="Picture 33"/>
+            <wp:cNvGraphicFramePr>
+              <a:graphicFrameLocks xmlns:a="http://schemas.openxmlformats.org/drawingml/2006/main" noChangeAspect="1"/>
+            </wp:cNvGraphicFramePr>
+            <a:graphic xmlns:a="http://schemas.openxmlformats.org/drawingml/2006/main">
+              <a:graphicData uri="http://schemas.openxmlformats.org/drawingml/2006/picture">
+                <pic:pic xmlns:pic="http://schemas.openxmlformats.org/drawingml/2006/picture">
+                  <pic:nvPicPr>
+                    <pic:cNvPr id="1" name=""/>
+                    <pic:cNvPicPr/>
+                  </pic:nvPicPr>
+                  <pic:blipFill>
+                    <a:blip r:embed="rId12"/>
+                    <a:stretch>
+                      <a:fillRect/>
+                    </a:stretch>
+                  </pic:blipFill>
+                  <pic:spPr>
+                    <a:xfrm>
+                      <a:off x="0" y="0"/>
+                      <a:ext cx="2485237" cy="1501150"/>
+                    </a:xfrm>
+                    <a:prstGeom prst="rect">
+                      <a:avLst/>
+                    </a:prstGeom>
+                  </pic:spPr>
+                </pic:pic>
+              </a:graphicData>
+            </a:graphic>
+          </wp:inline>
+        </w:drawing>
+      </w:r>
+    </w:p>
+    <w:p/>
+    <w:p>
+      <w:pPr>
+        <w:pStyle w:val="ListParagraph"/>
+        <w:numPr>
+          <w:ilvl w:val="0"/>
+          <w:numId w:val="1"/>
+        </w:numPr>
+      </w:pPr>
+      <w:r>
+        <w:t>Refactor migration files to ES6 (optional)</w:t>
+      </w:r>
+    </w:p>
+    <w:p>
+      <w:pPr>
+        <w:ind w:left="360"/>
+        <w:rPr>
+          <w:i/>
+          <w:iCs/>
+        </w:rPr>
+      </w:pPr>
+      <w:r>
+        <w:rPr>
+          <w:i/>
+          <w:iCs/>
+        </w:rPr>
+        <w:t xml:space="preserve">Look in the migrations files. </w:t>
+      </w:r>
+      <w:r>
+        <w:rPr>
+          <w:i/>
+          <w:iCs/>
+        </w:rPr>
+        <w:t>When we run these migrations, the</w:t>
+      </w:r>
+      <w:r>
+        <w:rPr>
+          <w:i/>
+          <w:iCs/>
+        </w:rPr>
+        <w:t> up </w:t>
+      </w:r>
+      <w:r>
+        <w:rPr>
+          <w:i/>
+          <w:iCs/>
+        </w:rPr>
+        <w:t>function will be executed. It will take care of creating the table and it's associated columns for us. If, for whatever reason, we needed to rollback (undo) the migration, the</w:t>
+      </w:r>
+      <w:r>
+        <w:rPr>
+          <w:i/>
+          <w:iCs/>
+        </w:rPr>
+        <w:t> down </w:t>
+      </w:r>
+      <w:r>
+        <w:rPr>
+          <w:i/>
+          <w:iCs/>
+        </w:rPr>
+        <w:t xml:space="preserve">function would be executed and it would undo whatever </w:t>
+      </w:r>
+      <w:r>
+        <w:rPr>
+          <w:i/>
+          <w:iCs/>
+        </w:rPr>
+        <w:lastRenderedPageBreak/>
+        <w:t>the</w:t>
+      </w:r>
+      <w:r>
+        <w:rPr>
+          <w:i/>
+          <w:iCs/>
+        </w:rPr>
+        <w:t> up </w:t>
+      </w:r>
+      <w:r>
+        <w:rPr>
+          <w:i/>
+          <w:iCs/>
+        </w:rPr>
+        <w:t>function did, thus returning the our database to the same state it was in before we performed the migration.</w:t>
+      </w:r>
+    </w:p>
+    <w:p>
+      <w:pPr>
+        <w:ind w:left="360"/>
+        <w:rPr>
+          <w:i/>
+          <w:iCs/>
+        </w:rPr>
+      </w:pPr>
+      <w:r>
+        <w:rPr>
+          <w:i/>
+          <w:iCs/>
+        </w:rPr>
+        <w:t>These migrations are a representation of how we want our models to look like in the database. Notice we define the relationship between our models in the</w:t>
+      </w:r>
+      <w:r>
+        <w:rPr>
+          <w:i/>
+          <w:iCs/>
+        </w:rPr>
+        <w:t> create-todo-item.js </w:t>
+      </w:r>
+      <w:r>
+        <w:rPr>
+          <w:i/>
+          <w:iCs/>
+        </w:rPr>
+        <w:t>migration file as well. The</w:t>
+      </w:r>
+      <w:r>
+        <w:rPr>
+          <w:i/>
+          <w:iCs/>
+        </w:rPr>
+        <w:t> todoId </w:t>
+      </w:r>
+      <w:r>
+        <w:rPr>
+          <w:i/>
+          <w:iCs/>
+        </w:rPr>
+        <w:t>field was not automatically generated and we've had to manually define it. Sequelize automatically generates the</w:t>
+      </w:r>
+      <w:r>
+        <w:rPr>
+          <w:i/>
+          <w:iCs/>
+        </w:rPr>
+        <w:t> id</w:t>
+      </w:r>
+      <w:r>
+        <w:rPr>
+          <w:i/>
+          <w:iCs/>
+        </w:rPr>
+        <w:t>,</w:t>
+      </w:r>
+      <w:r>
+        <w:rPr>
+          <w:i/>
+          <w:iCs/>
+        </w:rPr>
+        <w:t> createdAt </w:t>
+      </w:r>
+      <w:r>
+        <w:rPr>
+          <w:i/>
+          <w:iCs/>
+        </w:rPr>
+        <w:t>and</w:t>
+      </w:r>
+      <w:r>
+        <w:rPr>
+          <w:i/>
+          <w:iCs/>
+        </w:rPr>
+        <w:t> updatedAt </w:t>
+      </w:r>
+      <w:r>
+        <w:rPr>
+          <w:i/>
+          <w:iCs/>
+        </w:rPr>
+        <w:t>fields for you. In addition to that, any time a model is saved, the</w:t>
+      </w:r>
+      <w:r>
+        <w:rPr>
+          <w:i/>
+          <w:iCs/>
+        </w:rPr>
+        <w:t> updatedAt </w:t>
+      </w:r>
+      <w:r>
+        <w:rPr>
+          <w:i/>
+          <w:iCs/>
+        </w:rPr>
+        <w:t>field is automatically updated to reflect the new update time.</w:t>
+      </w:r>
+    </w:p>
+    <w:p>
+      <w:pPr>
+        <w:pStyle w:val="ListParagraph"/>
+        <w:numPr>
+          <w:ilvl w:val="0"/>
+          <w:numId w:val="1"/>
+        </w:numPr>
+      </w:pPr>
+      <w:r>
+        <w:t>With the models and migrations in place, we're now ready to persist the models to the database by running the migrations. To do this, we run the following command:</w:t>
+      </w:r>
+    </w:p>
+    <w:p>
+      <w:pPr>
+        <w:pStyle w:val="ListParagraph"/>
+      </w:pPr>
+    </w:p>
+    <w:p>
+      <w:pPr>
+        <w:pStyle w:val="ListParagraph"/>
+        <w:ind w:left="1440"/>
+      </w:pPr>
+      <w:r>
+        <w:t>sequelize db:migrate</w:t>
+      </w:r>
+    </w:p>
+    <w:p>
+      <w:pPr>
+        <w:ind w:left="720"/>
+      </w:pPr>
+      <w:r>
+        <w:t>This will discover the migrations in our migrations folder and execute them. If you try running the same command again, it would not execute any migrations since it's clever enough to know that all of the current migrations have been executed.</w:t>
       </w:r>
     </w:p>
     <w:sectPr>
@@ -635,8 +1486,8 @@
   <w:abstractNum w:abstractNumId="0">
     <w:nsid w:val="1A6C4C6D"/>
     <w:multiLevelType w:val="hybridMultilevel"/>
-    <w:tmpl w:val="8E389824"/>
-    <w:lvl w:ilvl="0" w:tplc="0409000F">
+    <w:tmpl w:val="6CF80248"/>
+    <w:lvl w:ilvl="0" w:tplc="C196533E">
       <w:start w:val="1"/>
       <w:numFmt w:val="decimal"/>
       <w:lvlText w:val="%1."/>
@@ -646,9 +1497,11 @@
       </w:pPr>
       <w:rPr>
         <w:rFonts w:hint="default"/>
+        <w:i w:val="0"/>
+        <w:iCs w:val="0"/>
       </w:rPr>
     </w:lvl>
-    <w:lvl w:ilvl="1" w:tplc="04090019" w:tentative="1">
+    <w:lvl w:ilvl="1" w:tplc="04090019">
       <w:start w:val="1"/>
       <w:numFmt w:val="lowerLetter"/>
       <w:lvlText w:val="%2."/>
@@ -721,8 +1574,125 @@
       </w:pPr>
     </w:lvl>
   </w:abstractNum>
+  <w:abstractNum w:abstractNumId="1">
+    <w:nsid w:val="389D1B2A"/>
+    <w:multiLevelType w:val="hybridMultilevel"/>
+    <w:tmpl w:val="7C32FE94"/>
+    <w:lvl w:ilvl="0" w:tplc="844CD240">
+      <w:start w:val="11"/>
+      <w:numFmt w:val="bullet"/>
+      <w:lvlText w:val="-"/>
+      <w:lvlJc w:val="left"/>
+      <w:pPr>
+        <w:ind w:left="1890" w:hanging="360"/>
+      </w:pPr>
+      <w:rPr>
+        <w:rFonts w:ascii="Calibri" w:eastAsiaTheme="minorHAnsi" w:hAnsi="Calibri" w:cs="Calibri" w:hint="default"/>
+        <w:i w:val="0"/>
+      </w:rPr>
+    </w:lvl>
+    <w:lvl w:ilvl="1" w:tplc="04090003" w:tentative="1">
+      <w:start w:val="1"/>
+      <w:numFmt w:val="bullet"/>
+      <w:lvlText w:val="o"/>
+      <w:lvlJc w:val="left"/>
+      <w:pPr>
+        <w:ind w:left="2610" w:hanging="360"/>
+      </w:pPr>
+      <w:rPr>
+        <w:rFonts w:ascii="Courier New" w:hAnsi="Courier New" w:cs="Courier New" w:hint="default"/>
+      </w:rPr>
+    </w:lvl>
+    <w:lvl w:ilvl="2" w:tplc="04090005" w:tentative="1">
+      <w:start w:val="1"/>
+      <w:numFmt w:val="bullet"/>
+      <w:lvlText w:val=""/>
+      <w:lvlJc w:val="left"/>
+      <w:pPr>
+        <w:ind w:left="3330" w:hanging="360"/>
+      </w:pPr>
+      <w:rPr>
+        <w:rFonts w:ascii="Wingdings" w:hAnsi="Wingdings" w:hint="default"/>
+      </w:rPr>
+    </w:lvl>
+    <w:lvl w:ilvl="3" w:tplc="04090001" w:tentative="1">
+      <w:start w:val="1"/>
+      <w:numFmt w:val="bullet"/>
+      <w:lvlText w:val=""/>
+      <w:lvlJc w:val="left"/>
+      <w:pPr>
+        <w:ind w:left="4050" w:hanging="360"/>
+      </w:pPr>
+      <w:rPr>
+        <w:rFonts w:ascii="Symbol" w:hAnsi="Symbol" w:hint="default"/>
+      </w:rPr>
+    </w:lvl>
+    <w:lvl w:ilvl="4" w:tplc="04090003" w:tentative="1">
+      <w:start w:val="1"/>
+      <w:numFmt w:val="bullet"/>
+      <w:lvlText w:val="o"/>
+      <w:lvlJc w:val="left"/>
+      <w:pPr>
+        <w:ind w:left="4770" w:hanging="360"/>
+      </w:pPr>
+      <w:rPr>
+        <w:rFonts w:ascii="Courier New" w:hAnsi="Courier New" w:cs="Courier New" w:hint="default"/>
+      </w:rPr>
+    </w:lvl>
+    <w:lvl w:ilvl="5" w:tplc="04090005" w:tentative="1">
+      <w:start w:val="1"/>
+      <w:numFmt w:val="bullet"/>
+      <w:lvlText w:val=""/>
+      <w:lvlJc w:val="left"/>
+      <w:pPr>
+        <w:ind w:left="5490" w:hanging="360"/>
+      </w:pPr>
+      <w:rPr>
+        <w:rFonts w:ascii="Wingdings" w:hAnsi="Wingdings" w:hint="default"/>
+      </w:rPr>
+    </w:lvl>
+    <w:lvl w:ilvl="6" w:tplc="04090001" w:tentative="1">
+      <w:start w:val="1"/>
+      <w:numFmt w:val="bullet"/>
+      <w:lvlText w:val=""/>
+      <w:lvlJc w:val="left"/>
+      <w:pPr>
+        <w:ind w:left="6210" w:hanging="360"/>
+      </w:pPr>
+      <w:rPr>
+        <w:rFonts w:ascii="Symbol" w:hAnsi="Symbol" w:hint="default"/>
+      </w:rPr>
+    </w:lvl>
+    <w:lvl w:ilvl="7" w:tplc="04090003" w:tentative="1">
+      <w:start w:val="1"/>
+      <w:numFmt w:val="bullet"/>
+      <w:lvlText w:val="o"/>
+      <w:lvlJc w:val="left"/>
+      <w:pPr>
+        <w:ind w:left="6930" w:hanging="360"/>
+      </w:pPr>
+      <w:rPr>
+        <w:rFonts w:ascii="Courier New" w:hAnsi="Courier New" w:cs="Courier New" w:hint="default"/>
+      </w:rPr>
+    </w:lvl>
+    <w:lvl w:ilvl="8" w:tplc="04090005" w:tentative="1">
+      <w:start w:val="1"/>
+      <w:numFmt w:val="bullet"/>
+      <w:lvlText w:val=""/>
+      <w:lvlJc w:val="left"/>
+      <w:pPr>
+        <w:ind w:left="7650" w:hanging="360"/>
+      </w:pPr>
+      <w:rPr>
+        <w:rFonts w:ascii="Wingdings" w:hAnsi="Wingdings" w:hint="default"/>
+      </w:rPr>
+    </w:lvl>
+  </w:abstractNum>
   <w:num w:numId="1">
     <w:abstractNumId w:val="0"/>
+  </w:num>
+  <w:num w:numId="2">
+    <w:abstractNumId w:val="1"/>
   </w:num>
 </w:numbering>
 </file>
@@ -1177,6 +2147,56 @@
       <w:szCs w:val="20"/>
     </w:rPr>
   </w:style>
+  <w:style w:type="paragraph" w:styleId="HTMLPreformatted">
+    <w:name w:val="HTML Preformatted"/>
+    <w:basedOn w:val="Normal"/>
+    <w:link w:val="HTMLPreformattedChar"/>
+    <w:uiPriority w:val="99"/>
+    <w:semiHidden/>
+    <w:unhideWhenUsed/>
+    <w:rsid w:val="00C5595D"/>
+    <w:pPr>
+      <w:tabs>
+        <w:tab w:val="left" w:pos="916"/>
+        <w:tab w:val="left" w:pos="1832"/>
+        <w:tab w:val="left" w:pos="2748"/>
+        <w:tab w:val="left" w:pos="3664"/>
+        <w:tab w:val="left" w:pos="4580"/>
+        <w:tab w:val="left" w:pos="5496"/>
+        <w:tab w:val="left" w:pos="6412"/>
+        <w:tab w:val="left" w:pos="7328"/>
+        <w:tab w:val="left" w:pos="8244"/>
+        <w:tab w:val="left" w:pos="9160"/>
+        <w:tab w:val="left" w:pos="10076"/>
+        <w:tab w:val="left" w:pos="10992"/>
+        <w:tab w:val="left" w:pos="11908"/>
+        <w:tab w:val="left" w:pos="12824"/>
+        <w:tab w:val="left" w:pos="13740"/>
+        <w:tab w:val="left" w:pos="14656"/>
+      </w:tabs>
+      <w:spacing w:after="0" w:line="240" w:lineRule="auto"/>
+    </w:pPr>
+    <w:rPr>
+      <w:rFonts w:ascii="Courier New" w:eastAsia="Times New Roman" w:hAnsi="Courier New" w:cs="Courier New"/>
+      <w:sz w:val="20"/>
+      <w:szCs w:val="20"/>
+      <w:lang w:bidi="he-IL"/>
+    </w:rPr>
+  </w:style>
+  <w:style w:type="character" w:customStyle="1" w:styleId="HTMLPreformattedChar">
+    <w:name w:val="HTML Preformatted Char"/>
+    <w:basedOn w:val="DefaultParagraphFont"/>
+    <w:link w:val="HTMLPreformatted"/>
+    <w:uiPriority w:val="99"/>
+    <w:semiHidden/>
+    <w:rsid w:val="00C5595D"/>
+    <w:rPr>
+      <w:rFonts w:ascii="Courier New" w:eastAsia="Times New Roman" w:hAnsi="Courier New" w:cs="Courier New"/>
+      <w:sz w:val="20"/>
+      <w:szCs w:val="20"/>
+      <w:lang w:bidi="he-IL"/>
+    </w:rPr>
+  </w:style>
 </w:styles>
 </file>
 
@@ -1446,7 +2466,7 @@
 </file>
 
 <file path=customXml/itemProps1.xml><?xml version="1.0" encoding="utf-8"?>
-<ds:datastoreItem xmlns:ds="http://schemas.openxmlformats.org/officeDocument/2006/customXml" ds:itemID="{8B883557-1474-4844-89B1-A9AC67A6953B}">
+<ds:datastoreItem xmlns:ds="http://schemas.openxmlformats.org/officeDocument/2006/customXml" ds:itemID="{A6B3F74E-B0F0-4D6F-9090-F9DD763150B4}">
   <ds:schemaRefs>
     <ds:schemaRef ds:uri="http://schemas.openxmlformats.org/officeDocument/2006/bibliography"/>
   </ds:schemaRefs>

</xml_diff>